<commit_message>
renew ajax and django notes
</commit_message>
<xml_diff>
--- a/ajax.docx
+++ b/ajax.docx
@@ -218,8 +218,6 @@
           <w:lang w:val="en-US" w:eastAsia="zh-CN"/>
         </w:rPr>
       </w:pPr>
-      <w:bookmarkStart w:id="0" w:name="_GoBack"/>
-      <w:bookmarkEnd w:id="0"/>
     </w:p>
     <w:p>
       <w:pPr>
@@ -2438,16 +2436,7 @@
           <w:szCs w:val="30"/>
           <w:lang w:val="en-US" w:eastAsia="zh-CN"/>
         </w:rPr>
-        <w:t>ajax发送</w:t>
-      </w:r>
-      <w:r>
-        <w:rPr>
-          <w:rFonts w:hint="eastAsia"/>
-          <w:sz w:val="30"/>
-          <w:szCs w:val="30"/>
-          <w:lang w:val="en-US" w:eastAsia="zh-CN"/>
-        </w:rPr>
-        <w:t>post请求的前端部分</w:t>
+        <w:t>ajax发送post请求的前端部分</w:t>
       </w:r>
     </w:p>
     <w:p>
@@ -3290,6 +3279,7 @@
       <w:pPr>
         <w:widowControl w:val="0"/>
         <w:numPr>
+          <w:ilvl w:val="0"/>
           <w:numId w:val="0"/>
         </w:numPr>
         <w:tabs>
@@ -3347,13 +3337,14 @@
           <w:szCs w:val="24"/>
           <w:lang w:val="en-US" w:eastAsia="zh-CN"/>
         </w:rPr>
-        <w:t>xml格式：xxx.xml</w:t>
+        <w:t>xml格式：xxx.xml，相当于一个document</w:t>
       </w:r>
     </w:p>
     <w:p>
       <w:pPr>
         <w:widowControl w:val="0"/>
         <w:numPr>
+          <w:ilvl w:val="0"/>
           <w:numId w:val="0"/>
         </w:numPr>
         <w:ind w:left="420" w:leftChars="0" w:firstLine="420" w:firstLineChars="0"/>
@@ -3379,12 +3370,13 @@
       <w:pPr>
         <w:widowControl w:val="0"/>
         <w:numPr>
+          <w:ilvl w:val="0"/>
           <w:numId w:val="0"/>
         </w:numPr>
         <w:ind w:left="312" w:leftChars="0" w:firstLine="834" w:firstLineChars="0"/>
         <w:jc w:val="left"/>
         <w:rPr>
-          <w:rFonts w:hint="eastAsia"/>
+          <w:rFonts w:hint="default"/>
           <w:sz w:val="24"/>
           <w:szCs w:val="24"/>
           <w:lang w:val="en-US" w:eastAsia="zh-CN"/>
@@ -3469,38 +3461,40 @@
           <w:szCs w:val="24"/>
           <w:lang w:val="en-US" w:eastAsia="zh-CN"/>
         </w:rPr>
-        <w:t>&gt;</w:t>
+        <w:t>&gt;  //声明，可不写</w:t>
       </w:r>
     </w:p>
     <w:p>
       <w:pPr>
         <w:widowControl w:val="0"/>
         <w:numPr>
+          <w:ilvl w:val="0"/>
           <w:numId w:val="0"/>
         </w:numPr>
         <w:ind w:left="312" w:leftChars="0" w:firstLine="834" w:firstLineChars="0"/>
         <w:jc w:val="left"/>
         <w:rPr>
-          <w:rFonts w:hint="eastAsia"/>
-          <w:sz w:val="24"/>
-          <w:szCs w:val="24"/>
-          <w:lang w:val="en-US" w:eastAsia="zh-CN"/>
-        </w:rPr>
-      </w:pPr>
-      <w:r>
-        <w:rPr>
-          <w:rFonts w:hint="eastAsia"/>
-          <w:sz w:val="24"/>
-          <w:szCs w:val="24"/>
-          <w:lang w:val="en-US" w:eastAsia="zh-CN"/>
-        </w:rPr>
-        <w:t>&lt;root&gt;</w:t>
+          <w:rFonts w:hint="default"/>
+          <w:sz w:val="24"/>
+          <w:szCs w:val="24"/>
+          <w:lang w:val="en-US" w:eastAsia="zh-CN"/>
+        </w:rPr>
+      </w:pPr>
+      <w:r>
+        <w:rPr>
+          <w:rFonts w:hint="eastAsia"/>
+          <w:sz w:val="24"/>
+          <w:szCs w:val="24"/>
+          <w:lang w:val="en-US" w:eastAsia="zh-CN"/>
+        </w:rPr>
+        <w:t>&lt;root&gt;  //根标签，必须有，名字自定义</w:t>
       </w:r>
     </w:p>
     <w:p>
       <w:pPr>
         <w:widowControl w:val="0"/>
         <w:numPr>
+          <w:ilvl w:val="0"/>
           <w:numId w:val="0"/>
         </w:numPr>
         <w:ind w:left="312" w:leftChars="0" w:firstLine="1251" w:firstLineChars="0"/>
@@ -3526,6 +3520,7 @@
       <w:pPr>
         <w:widowControl w:val="0"/>
         <w:numPr>
+          <w:ilvl w:val="0"/>
           <w:numId w:val="0"/>
         </w:numPr>
         <w:ind w:left="312" w:leftChars="0" w:firstLine="1251" w:firstLineChars="0"/>
@@ -3551,6 +3546,7 @@
       <w:pPr>
         <w:widowControl w:val="0"/>
         <w:numPr>
+          <w:ilvl w:val="0"/>
           <w:numId w:val="0"/>
         </w:numPr>
         <w:ind w:left="312" w:leftChars="0" w:firstLine="1251" w:firstLineChars="0"/>
@@ -3576,6 +3572,7 @@
       <w:pPr>
         <w:widowControl w:val="0"/>
         <w:numPr>
+          <w:ilvl w:val="0"/>
           <w:numId w:val="0"/>
         </w:numPr>
         <w:ind w:left="312" w:leftChars="0" w:firstLine="834" w:firstLineChars="0"/>
@@ -3601,6 +3598,7 @@
       <w:pPr>
         <w:widowControl w:val="0"/>
         <w:numPr>
+          <w:ilvl w:val="0"/>
           <w:numId w:val="0"/>
         </w:numPr>
         <w:ind w:left="420" w:leftChars="0" w:firstLine="420" w:firstLineChars="0"/>
@@ -3629,6 +3627,9 @@
           <w:ilvl w:val="0"/>
           <w:numId w:val="4"/>
         </w:numPr>
+        <w:tabs>
+          <w:tab w:val="left" w:pos="1161"/>
+        </w:tabs>
         <w:ind w:left="840" w:leftChars="0" w:firstLine="420" w:firstLineChars="0"/>
         <w:jc w:val="left"/>
         <w:rPr>
@@ -3672,6 +3673,305 @@
           <w:lang w:val="en-US" w:eastAsia="zh-CN"/>
         </w:rPr>
         <w:t>标签名随意，但是最好有意义，类似于编程语言内的变量名</w:t>
+      </w:r>
+    </w:p>
+    <w:p>
+      <w:pPr>
+        <w:widowControl w:val="0"/>
+        <w:numPr>
+          <w:numId w:val="0"/>
+        </w:numPr>
+        <w:ind w:left="420" w:leftChars="0" w:firstLine="420" w:firstLineChars="0"/>
+        <w:jc w:val="left"/>
+        <w:rPr>
+          <w:rFonts w:hint="eastAsia"/>
+          <w:sz w:val="24"/>
+          <w:szCs w:val="24"/>
+          <w:lang w:val="en-US" w:eastAsia="zh-CN"/>
+        </w:rPr>
+      </w:pPr>
+    </w:p>
+    <w:p>
+      <w:pPr>
+        <w:widowControl w:val="0"/>
+        <w:numPr>
+          <w:numId w:val="0"/>
+        </w:numPr>
+        <w:ind w:left="420" w:leftChars="0" w:firstLine="420" w:firstLineChars="0"/>
+        <w:jc w:val="left"/>
+        <w:rPr>
+          <w:rFonts w:hint="eastAsia"/>
+          <w:sz w:val="24"/>
+          <w:szCs w:val="24"/>
+          <w:lang w:val="en-US" w:eastAsia="zh-CN"/>
+        </w:rPr>
+      </w:pPr>
+      <w:r>
+        <w:rPr>
+          <w:rFonts w:hint="eastAsia"/>
+          <w:sz w:val="24"/>
+          <w:szCs w:val="24"/>
+          <w:lang w:val="en-US" w:eastAsia="zh-CN"/>
+        </w:rPr>
+        <w:t>前端解析xml文件：</w:t>
+      </w:r>
+    </w:p>
+    <w:p>
+      <w:pPr>
+        <w:widowControl w:val="0"/>
+        <w:numPr>
+          <w:ilvl w:val="0"/>
+          <w:numId w:val="5"/>
+        </w:numPr>
+        <w:ind w:left="840" w:leftChars="0" w:firstLine="420" w:firstLineChars="0"/>
+        <w:jc w:val="left"/>
+        <w:rPr>
+          <w:rFonts w:hint="eastAsia"/>
+          <w:sz w:val="24"/>
+          <w:szCs w:val="24"/>
+          <w:lang w:val="en-US" w:eastAsia="zh-CN"/>
+        </w:rPr>
+      </w:pPr>
+      <w:r>
+        <w:rPr>
+          <w:rFonts w:hint="eastAsia"/>
+          <w:sz w:val="24"/>
+          <w:szCs w:val="24"/>
+          <w:lang w:val="en-US" w:eastAsia="zh-CN"/>
+        </w:rPr>
+        <w:t>xhr.responseXML.querySelector(</w:t>
+      </w:r>
+      <w:r>
+        <w:rPr>
+          <w:rFonts w:hint="default"/>
+          <w:sz w:val="24"/>
+          <w:szCs w:val="24"/>
+          <w:lang w:val="en-US" w:eastAsia="zh-CN"/>
+        </w:rPr>
+        <w:t>‘</w:t>
+      </w:r>
+      <w:r>
+        <w:rPr>
+          <w:rFonts w:hint="eastAsia"/>
+          <w:sz w:val="24"/>
+          <w:szCs w:val="24"/>
+          <w:lang w:val="en-US" w:eastAsia="zh-CN"/>
+        </w:rPr>
+        <w:t>xxx</w:t>
+      </w:r>
+      <w:r>
+        <w:rPr>
+          <w:rFonts w:hint="default"/>
+          <w:sz w:val="24"/>
+          <w:szCs w:val="24"/>
+          <w:lang w:val="en-US" w:eastAsia="zh-CN"/>
+        </w:rPr>
+        <w:t>’</w:t>
+      </w:r>
+      <w:r>
+        <w:rPr>
+          <w:rFonts w:hint="eastAsia"/>
+          <w:sz w:val="24"/>
+          <w:szCs w:val="24"/>
+          <w:lang w:val="en-US" w:eastAsia="zh-CN"/>
+        </w:rPr>
+        <w:t>)</w:t>
+      </w:r>
+    </w:p>
+    <w:p>
+      <w:pPr>
+        <w:widowControl w:val="0"/>
+        <w:numPr>
+          <w:ilvl w:val="0"/>
+          <w:numId w:val="5"/>
+        </w:numPr>
+        <w:ind w:left="840" w:leftChars="0" w:firstLine="420" w:firstLineChars="0"/>
+        <w:jc w:val="left"/>
+        <w:rPr>
+          <w:rFonts w:hint="eastAsia"/>
+          <w:sz w:val="24"/>
+          <w:szCs w:val="24"/>
+          <w:lang w:val="en-US" w:eastAsia="zh-CN"/>
+        </w:rPr>
+      </w:pPr>
+      <w:r>
+        <w:rPr>
+          <w:rFonts w:hint="eastAsia"/>
+          <w:sz w:val="24"/>
+          <w:szCs w:val="24"/>
+          <w:lang w:val="en-US" w:eastAsia="zh-CN"/>
+        </w:rPr>
+        <w:t>var xxx=标签.innerHTML  //对于大量数据需要使用循环进行解析</w:t>
+      </w:r>
+    </w:p>
+    <w:p>
+      <w:pPr>
+        <w:widowControl w:val="0"/>
+        <w:numPr>
+          <w:ilvl w:val="0"/>
+          <w:numId w:val="5"/>
+        </w:numPr>
+        <w:ind w:left="840" w:leftChars="0" w:firstLine="420" w:firstLineChars="0"/>
+        <w:jc w:val="left"/>
+        <w:rPr>
+          <w:rFonts w:hint="eastAsia"/>
+          <w:sz w:val="24"/>
+          <w:szCs w:val="24"/>
+          <w:lang w:val="en-US" w:eastAsia="zh-CN"/>
+        </w:rPr>
+      </w:pPr>
+      <w:r>
+        <w:rPr>
+          <w:rFonts w:hint="eastAsia"/>
+          <w:sz w:val="24"/>
+          <w:szCs w:val="24"/>
+          <w:lang w:val="en-US" w:eastAsia="zh-CN"/>
+        </w:rPr>
+        <w:t>创建标签来装解析出来的数据</w:t>
+      </w:r>
+    </w:p>
+    <w:p>
+      <w:pPr>
+        <w:widowControl w:val="0"/>
+        <w:numPr>
+          <w:numId w:val="0"/>
+        </w:numPr>
+        <w:ind w:left="420" w:leftChars="0" w:firstLine="420" w:firstLineChars="0"/>
+        <w:jc w:val="left"/>
+        <w:rPr>
+          <w:rFonts w:hint="eastAsia"/>
+          <w:sz w:val="24"/>
+          <w:szCs w:val="24"/>
+          <w:lang w:val="en-US" w:eastAsia="zh-CN"/>
+        </w:rPr>
+      </w:pPr>
+    </w:p>
+    <w:p>
+      <w:pPr>
+        <w:widowControl w:val="0"/>
+        <w:numPr>
+          <w:numId w:val="0"/>
+        </w:numPr>
+        <w:ind w:left="420" w:leftChars="0" w:firstLine="420" w:firstLineChars="0"/>
+        <w:jc w:val="left"/>
+        <w:rPr>
+          <w:rFonts w:hint="eastAsia"/>
+          <w:sz w:val="24"/>
+          <w:szCs w:val="24"/>
+          <w:lang w:val="en-US" w:eastAsia="zh-CN"/>
+        </w:rPr>
+      </w:pPr>
+      <w:r>
+        <w:rPr>
+          <w:rFonts w:hint="eastAsia"/>
+          <w:sz w:val="24"/>
+          <w:szCs w:val="24"/>
+          <w:lang w:val="en-US" w:eastAsia="zh-CN"/>
+        </w:rPr>
+        <w:t>XML缺点：</w:t>
+      </w:r>
+    </w:p>
+    <w:p>
+      <w:pPr>
+        <w:widowControl w:val="0"/>
+        <w:numPr>
+          <w:numId w:val="0"/>
+        </w:numPr>
+        <w:ind w:left="840" w:leftChars="0" w:firstLine="420" w:firstLineChars="0"/>
+        <w:jc w:val="left"/>
+        <w:rPr>
+          <w:rFonts w:hint="eastAsia"/>
+          <w:sz w:val="24"/>
+          <w:szCs w:val="24"/>
+          <w:lang w:val="en-US" w:eastAsia="zh-CN"/>
+        </w:rPr>
+      </w:pPr>
+      <w:r>
+        <w:rPr>
+          <w:rFonts w:hint="eastAsia"/>
+          <w:sz w:val="24"/>
+          <w:szCs w:val="24"/>
+          <w:lang w:val="en-US" w:eastAsia="zh-CN"/>
+        </w:rPr>
+        <w:t>传输的数据量大，但</w:t>
+      </w:r>
+      <w:bookmarkStart w:id="0" w:name="_GoBack"/>
+      <w:bookmarkEnd w:id="0"/>
+      <w:r>
+        <w:rPr>
+          <w:rFonts w:hint="eastAsia"/>
+          <w:sz w:val="24"/>
+          <w:szCs w:val="24"/>
+          <w:lang w:val="en-US" w:eastAsia="zh-CN"/>
+        </w:rPr>
+        <w:t>有效数据比不高</w:t>
+      </w:r>
+    </w:p>
+    <w:p>
+      <w:pPr>
+        <w:widowControl w:val="0"/>
+        <w:numPr>
+          <w:numId w:val="0"/>
+        </w:numPr>
+        <w:ind w:left="840" w:leftChars="0" w:firstLine="420" w:firstLineChars="0"/>
+        <w:jc w:val="left"/>
+        <w:rPr>
+          <w:rFonts w:hint="eastAsia"/>
+          <w:sz w:val="24"/>
+          <w:szCs w:val="24"/>
+          <w:lang w:val="en-US" w:eastAsia="zh-CN"/>
+        </w:rPr>
+      </w:pPr>
+      <w:r>
+        <w:rPr>
+          <w:rFonts w:hint="eastAsia"/>
+          <w:sz w:val="24"/>
+          <w:szCs w:val="24"/>
+          <w:lang w:val="en-US" w:eastAsia="zh-CN"/>
+        </w:rPr>
+        <w:t>解析复杂</w:t>
+      </w:r>
+    </w:p>
+    <w:p>
+      <w:pPr>
+        <w:widowControl w:val="0"/>
+        <w:numPr>
+          <w:numId w:val="0"/>
+        </w:numPr>
+        <w:ind w:left="840" w:leftChars="0" w:firstLine="420" w:firstLineChars="0"/>
+        <w:jc w:val="left"/>
+        <w:rPr>
+          <w:rFonts w:hint="default"/>
+          <w:sz w:val="24"/>
+          <w:szCs w:val="24"/>
+          <w:lang w:val="en-US" w:eastAsia="zh-CN"/>
+        </w:rPr>
+      </w:pPr>
+    </w:p>
+    <w:p>
+      <w:pPr>
+        <w:widowControl w:val="0"/>
+        <w:numPr>
+          <w:ilvl w:val="0"/>
+          <w:numId w:val="3"/>
+        </w:numPr>
+        <w:ind w:left="312" w:leftChars="0" w:firstLine="0" w:firstLineChars="0"/>
+        <w:jc w:val="left"/>
+        <w:rPr>
+          <w:rFonts w:hint="default"/>
+          <w:sz w:val="24"/>
+          <w:szCs w:val="24"/>
+          <w:lang w:val="en-US" w:eastAsia="zh-CN"/>
+        </w:rPr>
+      </w:pPr>
+      <w:r>
+        <w:rPr>
+          <w:rFonts w:hint="eastAsia"/>
+          <w:sz w:val="24"/>
+          <w:szCs w:val="24"/>
+          <w:lang w:val="en-US" w:eastAsia="zh-CN"/>
+        </w:rPr>
+        <w:t>json格式：</w:t>
       </w:r>
     </w:p>
     <w:sectPr>
@@ -3699,6 +3999,18 @@
     </w:lvl>
   </w:abstractNum>
   <w:abstractNum w:abstractNumId="1">
+    <w:nsid w:val="E6ED6A4D"/>
+    <w:multiLevelType w:val="singleLevel"/>
+    <w:tmpl w:val="E6ED6A4D"/>
+    <w:lvl w:ilvl="0" w:tentative="0">
+      <w:start w:val="1"/>
+      <w:numFmt w:val="decimal"/>
+      <w:suff w:val="nothing"/>
+      <w:lvlText w:val="%1&gt;"/>
+      <w:lvlJc w:val="left"/>
+    </w:lvl>
+  </w:abstractNum>
+  <w:abstractNum w:abstractNumId="2">
     <w:nsid w:val="F2D4A8FB"/>
     <w:multiLevelType w:val="singleLevel"/>
     <w:tmpl w:val="F2D4A8FB"/>
@@ -3714,9 +4026,9 @@
       </w:pPr>
     </w:lvl>
   </w:abstractNum>
-  <w:abstractNum w:abstractNumId="2">
+  <w:abstractNum w:abstractNumId="3">
     <w:nsid w:val="2C836045"/>
-    <w:multiLevelType w:val="singleLevel"/>
+    <w:multiLevelType w:val="multilevel"/>
     <w:tmpl w:val="2C836045"/>
     <w:lvl w:ilvl="0" w:tentative="0">
       <w:start w:val="1"/>
@@ -3730,8 +4042,128 @@
         <w:ind w:left="312" w:leftChars="0" w:firstLine="0" w:firstLineChars="0"/>
       </w:pPr>
     </w:lvl>
+    <w:lvl w:ilvl="1" w:tentative="0">
+      <w:start w:val="1"/>
+      <w:numFmt w:val="decimal"/>
+      <w:lvlText w:val="(%2)"/>
+      <w:lvlJc w:val="left"/>
+      <w:pPr>
+        <w:tabs>
+          <w:tab w:val="left" w:pos="840"/>
+        </w:tabs>
+        <w:ind w:left="1152" w:leftChars="0" w:hanging="420" w:firstLineChars="0"/>
+      </w:pPr>
+      <w:rPr>
+        <w:rFonts w:hint="default"/>
+      </w:rPr>
+    </w:lvl>
+    <w:lvl w:ilvl="2" w:tentative="0">
+      <w:start w:val="1"/>
+      <w:numFmt w:val="decimalEnclosedCircleChinese"/>
+      <w:lvlText w:val="%3"/>
+      <w:lvlJc w:val="left"/>
+      <w:pPr>
+        <w:tabs>
+          <w:tab w:val="left" w:pos="1260"/>
+        </w:tabs>
+        <w:ind w:left="1572" w:leftChars="0" w:hanging="420" w:firstLineChars="0"/>
+      </w:pPr>
+      <w:rPr>
+        <w:rFonts w:hint="default"/>
+      </w:rPr>
+    </w:lvl>
+    <w:lvl w:ilvl="3" w:tentative="0">
+      <w:start w:val="1"/>
+      <w:numFmt w:val="decimal"/>
+      <w:lvlText w:val="%4)"/>
+      <w:lvlJc w:val="left"/>
+      <w:pPr>
+        <w:tabs>
+          <w:tab w:val="left" w:pos="1680"/>
+        </w:tabs>
+        <w:ind w:left="1992" w:leftChars="0" w:hanging="420" w:firstLineChars="0"/>
+      </w:pPr>
+      <w:rPr>
+        <w:rFonts w:hint="default"/>
+      </w:rPr>
+    </w:lvl>
+    <w:lvl w:ilvl="4" w:tentative="0">
+      <w:start w:val="1"/>
+      <w:numFmt w:val="lowerLetter"/>
+      <w:lvlText w:val="%5."/>
+      <w:lvlJc w:val="left"/>
+      <w:pPr>
+        <w:tabs>
+          <w:tab w:val="left" w:pos="2100"/>
+        </w:tabs>
+        <w:ind w:left="2412" w:leftChars="0" w:hanging="420" w:firstLineChars="0"/>
+      </w:pPr>
+      <w:rPr>
+        <w:rFonts w:hint="default"/>
+      </w:rPr>
+    </w:lvl>
+    <w:lvl w:ilvl="5" w:tentative="0">
+      <w:start w:val="1"/>
+      <w:numFmt w:val="lowerLetter"/>
+      <w:lvlText w:val="%6)"/>
+      <w:lvlJc w:val="left"/>
+      <w:pPr>
+        <w:tabs>
+          <w:tab w:val="left" w:pos="2520"/>
+        </w:tabs>
+        <w:ind w:left="2832" w:leftChars="0" w:hanging="420" w:firstLineChars="0"/>
+      </w:pPr>
+      <w:rPr>
+        <w:rFonts w:hint="default"/>
+      </w:rPr>
+    </w:lvl>
+    <w:lvl w:ilvl="6" w:tentative="0">
+      <w:start w:val="1"/>
+      <w:numFmt w:val="lowerRoman"/>
+      <w:lvlText w:val="%7."/>
+      <w:lvlJc w:val="left"/>
+      <w:pPr>
+        <w:tabs>
+          <w:tab w:val="left" w:pos="2940"/>
+        </w:tabs>
+        <w:ind w:left="3252" w:leftChars="0" w:hanging="420" w:firstLineChars="0"/>
+      </w:pPr>
+      <w:rPr>
+        <w:rFonts w:hint="default"/>
+      </w:rPr>
+    </w:lvl>
+    <w:lvl w:ilvl="7" w:tentative="0">
+      <w:start w:val="1"/>
+      <w:numFmt w:val="lowerRoman"/>
+      <w:lvlText w:val="%8)"/>
+      <w:lvlJc w:val="left"/>
+      <w:pPr>
+        <w:tabs>
+          <w:tab w:val="left" w:pos="3360"/>
+        </w:tabs>
+        <w:ind w:left="3672" w:leftChars="0" w:hanging="420" w:firstLineChars="0"/>
+      </w:pPr>
+      <w:rPr>
+        <w:rFonts w:hint="default"/>
+      </w:rPr>
+    </w:lvl>
+    <w:lvl w:ilvl="8" w:tentative="0">
+      <w:start w:val="1"/>
+      <w:numFmt w:val="lowerLetter"/>
+      <w:lvlText w:val="%9."/>
+      <w:lvlJc w:val="left"/>
+      <w:pPr>
+        <w:tabs>
+          <w:tab w:val="left" w:pos="3780"/>
+        </w:tabs>
+        <w:ind w:left="4092" w:leftChars="0" w:hanging="420" w:firstLineChars="0"/>
+      </w:pPr>
+      <w:rPr>
+        <w:rFonts w:hint="default"/>
+      </w:rPr>
+    </w:lvl>
   </w:abstractNum>
-  <w:abstractNum w:abstractNumId="3">
+  <w:abstractNum w:abstractNumId="4">
     <w:nsid w:val="3EFE8054"/>
     <w:multiLevelType w:val="singleLevel"/>
     <w:tmpl w:val="3EFE8054"/>
@@ -3743,16 +4175,19 @@
     </w:lvl>
   </w:abstractNum>
   <w:num w:numId="1">
-    <w:abstractNumId w:val="3"/>
+    <w:abstractNumId w:val="4"/>
   </w:num>
   <w:num w:numId="2">
-    <w:abstractNumId w:val="1"/>
+    <w:abstractNumId w:val="2"/>
   </w:num>
   <w:num w:numId="3">
-    <w:abstractNumId w:val="2"/>
+    <w:abstractNumId w:val="3"/>
   </w:num>
   <w:num w:numId="4">
     <w:abstractNumId w:val="0"/>
+  </w:num>
+  <w:num w:numId="5">
+    <w:abstractNumId w:val="1"/>
   </w:num>
 </w:numbering>
 </file>

</xml_diff>